<commit_message>
CurlUD and ngxManager Added with some minor fixes
</commit_message>
<xml_diff>
--- a/Resume.docx
+++ b/Resume.docx
@@ -6,12 +6,11 @@
       <w:pPr>
         <w:rPr>
           <w:rFonts w:ascii="Calibri" w:hAnsi="Calibri" w:eastAsia="Segoe UI Light" w:cs="Calibri"/>
-          <w:color w:val="2E3136" w:themeColor="text1" w:themeShade="80"/>
-          <w:sz w:val="24"/>
-          <w:szCs w:val="24"/>
-        </w:rPr>
-      </w:pPr>
-      <w:bookmarkStart w:id="2" w:name="_GoBack"/>
+          <w:color w:val="2E3036" w:themeColor="text1" w:themeShade="80"/>
+          <w:sz w:val="24"/>
+          <w:szCs w:val="24"/>
+        </w:rPr>
+      </w:pPr>
       <w:r>
         <w:rPr>
           <w:rFonts w:ascii="Calibri" w:hAnsi="Calibri" w:cs="Calibri"/>
@@ -310,11 +309,77 @@
           <w:rFonts w:ascii="Calibri" w:hAnsi="Calibri" w:eastAsia="Segoe UI Light" w:cs="Calibri"/>
           <w:b w:val="0"/>
           <w:bCs w:val="0"/>
-          <w:color w:val="2E3136" w:themeColor="text1" w:themeShade="80"/>
+          <w:color w:val="2E3036" w:themeColor="text1" w:themeShade="80"/>
           <w:sz w:val="28"/>
           <w:szCs w:val="28"/>
         </w:rPr>
-        <w:t>&lt;xhimanshuz@protonmail.com&gt;</w:t>
+        <w:t xml:space="preserve">&lt; </w:t>
+      </w:r>
+      <w:r>
+        <w:rPr>
+          <w:rFonts w:ascii="Calibri" w:hAnsi="Calibri" w:eastAsia="Segoe UI Light" w:cs="Calibri"/>
+          <w:b w:val="0"/>
+          <w:bCs w:val="0"/>
+          <w:color w:val="2E3036" w:themeColor="text1" w:themeShade="80"/>
+          <w:sz w:val="28"/>
+          <w:szCs w:val="28"/>
+        </w:rPr>
+        <w:fldChar w:fldCharType="begin"/>
+      </w:r>
+      <w:r>
+        <w:rPr>
+          <w:rFonts w:ascii="Calibri" w:hAnsi="Calibri" w:eastAsia="Segoe UI Light" w:cs="Calibri"/>
+          <w:b w:val="0"/>
+          <w:bCs w:val="0"/>
+          <w:color w:val="2E3036" w:themeColor="text1" w:themeShade="80"/>
+          <w:sz w:val="28"/>
+          <w:szCs w:val="28"/>
+        </w:rPr>
+        <w:instrText xml:space="preserve"> HYPERLINK "mailto:xhimanshuz@protonmail.com" </w:instrText>
+      </w:r>
+      <w:r>
+        <w:rPr>
+          <w:rFonts w:ascii="Calibri" w:hAnsi="Calibri" w:eastAsia="Segoe UI Light" w:cs="Calibri"/>
+          <w:b w:val="0"/>
+          <w:bCs w:val="0"/>
+          <w:color w:val="2E3036" w:themeColor="text1" w:themeShade="80"/>
+          <w:sz w:val="28"/>
+          <w:szCs w:val="28"/>
+        </w:rPr>
+        <w:fldChar w:fldCharType="separate"/>
+      </w:r>
+      <w:r>
+        <w:rPr>
+          <w:rStyle w:val="7"/>
+          <w:rFonts w:ascii="Calibri" w:hAnsi="Calibri" w:eastAsia="Segoe UI Light" w:cs="Calibri"/>
+          <w:b w:val="0"/>
+          <w:bCs w:val="0"/>
+          <w:sz w:val="28"/>
+          <w:szCs w:val="28"/>
+        </w:rPr>
+        <w:t>xhimanshuz@protonmail.com</w:t>
+      </w:r>
+      <w:r>
+        <w:rPr>
+          <w:rFonts w:ascii="Calibri" w:hAnsi="Calibri" w:eastAsia="Segoe UI Light" w:cs="Calibri"/>
+          <w:b w:val="0"/>
+          <w:bCs w:val="0"/>
+          <w:color w:val="2E3036" w:themeColor="text1" w:themeShade="80"/>
+          <w:sz w:val="28"/>
+          <w:szCs w:val="28"/>
+        </w:rPr>
+        <w:fldChar w:fldCharType="end"/>
+      </w:r>
+      <w:r>
+        <w:rPr>
+          <w:rFonts w:ascii="Calibri" w:hAnsi="Calibri" w:eastAsia="Segoe UI Light" w:cs="Calibri"/>
+          <w:b w:val="0"/>
+          <w:bCs w:val="0"/>
+          <w:color w:val="2E3036" w:themeColor="text1" w:themeShade="80"/>
+          <w:sz w:val="28"/>
+          <w:szCs w:val="28"/>
+        </w:rPr>
+        <w:t xml:space="preserve"> &gt;</w:t>
       </w:r>
     </w:p>
     <w:p>
@@ -441,7 +506,7 @@
           <w:sz w:val="24"/>
           <w:szCs w:val="24"/>
         </w:rPr>
-        <w:t>To build technology which help and contribute to society.</w:t>
+        <w:t>To build technology which helps and contribute to society.</w:t>
       </w:r>
     </w:p>
     <w:p>
@@ -555,7 +620,7 @@
     </w:p>
     <w:p>
       <w:pPr>
-        <w:pStyle w:val="114"/>
+        <w:pStyle w:val="115"/>
         <w:numPr>
           <w:ilvl w:val="0"/>
           <w:numId w:val="3"/>
@@ -617,12 +682,12 @@
           <w:sz w:val="24"/>
           <w:szCs w:val="24"/>
         </w:rPr>
-        <w:t>GNU/Linux, FreeBSD, Windows, Mac OS.</w:t>
-      </w:r>
-    </w:p>
-    <w:p>
-      <w:pPr>
-        <w:pStyle w:val="114"/>
+        <w:t>GNU/Linux, Unix, Windows, Mac OS.</w:t>
+      </w:r>
+    </w:p>
+    <w:p>
+      <w:pPr>
+        <w:pStyle w:val="115"/>
         <w:numPr>
           <w:ilvl w:val="0"/>
           <w:numId w:val="3"/>
@@ -689,7 +754,7 @@
     </w:p>
     <w:p>
       <w:pPr>
-        <w:pStyle w:val="114"/>
+        <w:pStyle w:val="115"/>
         <w:numPr>
           <w:ilvl w:val="0"/>
           <w:numId w:val="3"/>
@@ -749,7 +814,7 @@
     </w:p>
     <w:p>
       <w:pPr>
-        <w:pStyle w:val="114"/>
+        <w:pStyle w:val="115"/>
         <w:numPr>
           <w:ilvl w:val="0"/>
           <w:numId w:val="3"/>
@@ -816,7 +881,7 @@
     </w:p>
     <w:p>
       <w:pPr>
-        <w:pStyle w:val="114"/>
+        <w:pStyle w:val="115"/>
         <w:numPr>
           <w:ilvl w:val="0"/>
           <w:numId w:val="3"/>
@@ -885,7 +950,7 @@
     </w:p>
     <w:p>
       <w:pPr>
-        <w:pStyle w:val="114"/>
+        <w:pStyle w:val="115"/>
         <w:numPr>
           <w:ilvl w:val="0"/>
           <w:numId w:val="3"/>
@@ -961,7 +1026,7 @@
     </w:p>
     <w:p>
       <w:pPr>
-        <w:pStyle w:val="114"/>
+        <w:pStyle w:val="115"/>
         <w:ind w:left="4320" w:firstLine="0"/>
         <w:rPr>
           <w:rFonts w:ascii="Calibri" w:hAnsi="Calibri" w:cs="Calibri"/>
@@ -980,7 +1045,7 @@
     </w:p>
     <w:p>
       <w:pPr>
-        <w:pStyle w:val="114"/>
+        <w:pStyle w:val="115"/>
         <w:numPr>
           <w:ilvl w:val="0"/>
           <w:numId w:val="3"/>
@@ -1033,7 +1098,16 @@
           <w:sz w:val="24"/>
           <w:szCs w:val="24"/>
         </w:rPr>
-        <w:t>SSH, SCP,  API,  IOT</w:t>
+        <w:t>SSH,  API,  IOT</w:t>
+      </w:r>
+      <w:r>
+        <w:rPr>
+          <w:rFonts w:ascii="Calibri" w:hAnsi="Calibri" w:eastAsia="Segoe UI Light" w:cs="Calibri"/>
+          <w:color w:val="7F7F7F" w:themeColor="background1" w:themeShade="80"/>
+          <w:sz w:val="24"/>
+          <w:szCs w:val="24"/>
+        </w:rPr>
+        <w:t xml:space="preserve"> (Raspberry pi)</w:t>
       </w:r>
     </w:p>
     <w:p>
@@ -1186,7 +1260,31 @@
           <w:szCs w:val="24"/>
           <w:shd w:val="clear" w:color="auto" w:fill="auto"/>
         </w:rPr>
-        <w:t xml:space="preserve"> Qt/C++ based Todo list, </w:t>
+        <w:t xml:space="preserve"> </w:t>
+      </w:r>
+      <w:r>
+        <w:rPr>
+          <w:rFonts w:ascii="Calibri" w:hAnsi="Calibri" w:eastAsia="Segoe UI Light" w:cs="Calibri"/>
+          <w:b w:val="0"/>
+          <w:bCs w:val="0"/>
+          <w:color w:val="7F7F7F" w:themeColor="background1" w:themeShade="80"/>
+          <w:sz w:val="24"/>
+          <w:szCs w:val="24"/>
+          <w:shd w:val="clear" w:color="auto" w:fill="auto"/>
+        </w:rPr>
+        <w:t>Qt/C++ based Todo list</w:t>
+      </w:r>
+      <w:r>
+        <w:rPr>
+          <w:rFonts w:ascii="Calibri" w:hAnsi="Calibri" w:eastAsia="Segoe UI Light" w:cs="Calibri"/>
+          <w:b/>
+          <w:bCs/>
+          <w:color w:val="7F7F7F" w:themeColor="background1" w:themeShade="80"/>
+          <w:sz w:val="24"/>
+          <w:szCs w:val="24"/>
+          <w:shd w:val="clear" w:color="auto" w:fill="auto"/>
+        </w:rPr>
+        <w:t xml:space="preserve">, </w:t>
       </w:r>
       <w:r>
         <w:rPr>
@@ -1243,7 +1341,69 @@
           <w:szCs w:val="24"/>
           <w:shd w:val="clear" w:color="auto" w:fill="auto"/>
         </w:rPr>
-        <w:t>It is a todo list, task tracking and note making application. Autosaving and multi-tab managing feature enabled here.</w:t>
+        <w:t xml:space="preserve">It is a todo list, task tracking and note making application. </w:t>
+      </w:r>
+      <w:r>
+        <w:rPr>
+          <w:rFonts w:ascii="Calibri" w:hAnsi="Calibri" w:eastAsia="Segoe UI Light" w:cs="Calibri"/>
+          <w:b w:val="0"/>
+          <w:bCs w:val="0"/>
+          <w:color w:val="7F7F7F" w:themeColor="background1" w:themeShade="80"/>
+          <w:sz w:val="24"/>
+          <w:szCs w:val="24"/>
+          <w:shd w:val="clear" w:color="auto" w:fill="auto"/>
+        </w:rPr>
+        <w:t>Au</w:t>
+      </w:r>
+      <w:bookmarkStart w:id="2" w:name="_GoBack"/>
+      <w:bookmarkEnd w:id="2"/>
+      <w:r>
+        <w:rPr>
+          <w:rFonts w:ascii="Calibri" w:hAnsi="Calibri" w:eastAsia="Segoe UI Light" w:cs="Calibri"/>
+          <w:b w:val="0"/>
+          <w:bCs w:val="0"/>
+          <w:color w:val="7F7F7F" w:themeColor="background1" w:themeShade="80"/>
+          <w:sz w:val="24"/>
+          <w:szCs w:val="24"/>
+          <w:shd w:val="clear" w:color="auto" w:fill="auto"/>
+        </w:rPr>
+        <w:t>to-saving</w:t>
+      </w:r>
+      <w:r>
+        <w:rPr>
+          <w:rFonts w:ascii="Calibri" w:hAnsi="Calibri" w:eastAsia="Segoe UI Light" w:cs="Calibri"/>
+          <w:b w:val="0"/>
+          <w:bCs w:val="0"/>
+          <w:color w:val="7F7F7F" w:themeColor="background1" w:themeShade="80"/>
+          <w:sz w:val="24"/>
+          <w:szCs w:val="24"/>
+          <w:shd w:val="clear" w:color="auto" w:fill="auto"/>
+        </w:rPr>
+        <w:t xml:space="preserve"> and multi</w:t>
+      </w:r>
+      <w:r>
+        <w:rPr>
+          <w:rFonts w:ascii="Calibri" w:hAnsi="Calibri" w:eastAsia="Segoe UI Light" w:cs="Calibri"/>
+          <w:b w:val="0"/>
+          <w:bCs w:val="0"/>
+          <w:color w:val="7F7F7F" w:themeColor="background1" w:themeShade="80"/>
+          <w:sz w:val="24"/>
+          <w:szCs w:val="24"/>
+          <w:shd w:val="clear" w:color="auto" w:fill="auto"/>
+        </w:rPr>
+        <w:t xml:space="preserve">ple </w:t>
+      </w:r>
+      <w:r>
+        <w:rPr>
+          <w:rFonts w:ascii="Calibri" w:hAnsi="Calibri" w:eastAsia="Segoe UI Light" w:cs="Calibri"/>
+          <w:b w:val="0"/>
+          <w:bCs w:val="0"/>
+          <w:color w:val="7F7F7F" w:themeColor="background1" w:themeShade="80"/>
+          <w:sz w:val="24"/>
+          <w:szCs w:val="24"/>
+          <w:shd w:val="clear" w:color="auto" w:fill="auto"/>
+        </w:rPr>
+        <w:t>tab managing feature enabled here.</w:t>
       </w:r>
     </w:p>
     <w:p>
@@ -1257,26 +1417,199 @@
         <w:ind w:left="454" w:right="0" w:firstLine="0"/>
         <w:jc w:val="left"/>
         <w:rPr>
+          <w:rFonts w:ascii="Calibri" w:hAnsi="Calibri" w:eastAsia="Segoe UI Light" w:cs="Calibri"/>
+          <w:b/>
+          <w:bCs/>
+          <w:color w:val="7F7F7F" w:themeColor="background1" w:themeShade="80"/>
+          <w:sz w:val="24"/>
+          <w:szCs w:val="24"/>
+          <w:shd w:val="clear" w:color="auto" w:fill="auto"/>
+        </w:rPr>
+      </w:pPr>
+      <w:r>
+        <w:rPr>
+          <w:rFonts w:ascii="Calibri" w:hAnsi="Calibri" w:eastAsia="Segoe UI Light" w:cs="Calibri"/>
+          <w:b/>
+          <w:bCs/>
+          <w:color w:val="7F7F7F" w:themeColor="background1" w:themeShade="80"/>
+          <w:sz w:val="24"/>
+          <w:szCs w:val="24"/>
+          <w:shd w:val="clear" w:color="auto" w:fill="auto"/>
+        </w:rPr>
+        <w:t>github.com/xhimanshuz/qPadNote</w:t>
+      </w:r>
+    </w:p>
+    <w:p>
+      <w:pPr>
+        <w:numPr>
+          <w:ilvl w:val="-1"/>
+          <w:numId w:val="0"/>
+        </w:numPr>
+        <w:ind w:left="360" w:firstLine="0"/>
+        <w:rPr>
           <w:rFonts w:ascii="Calibri" w:hAnsi="Calibri" w:cs="Calibri"/>
-          <w:b/>
-          <w:bCs/>
           <w:color w:val="7F7F7F" w:themeColor="background1" w:themeShade="80"/>
           <w:sz w:val="24"/>
           <w:szCs w:val="24"/>
           <w:shd w:val="clear" w:color="auto" w:fill="auto"/>
         </w:rPr>
       </w:pPr>
-      <w:r>
-        <w:rPr>
-          <w:rFonts w:ascii="Calibri" w:hAnsi="Calibri" w:eastAsia="Segoe UI Light" w:cs="Calibri"/>
-          <w:b/>
-          <w:bCs/>
+    </w:p>
+    <w:p>
+      <w:pPr>
+        <w:numPr>
+          <w:ilvl w:val="0"/>
+          <w:numId w:val="4"/>
+        </w:numPr>
+        <w:rPr>
+          <w:rFonts w:ascii="Calibri" w:hAnsi="Calibri" w:cs="Calibri"/>
           <w:color w:val="7F7F7F" w:themeColor="background1" w:themeShade="80"/>
           <w:sz w:val="24"/>
           <w:szCs w:val="24"/>
           <w:shd w:val="clear" w:color="auto" w:fill="auto"/>
         </w:rPr>
-        <w:t>github.com/xhimanshuz/qPadNote</w:t>
+      </w:pPr>
+      <w:r>
+        <w:rPr>
+          <w:rFonts w:ascii="Calibri" w:hAnsi="Calibri" w:eastAsia="Segoe UI Light" w:cs="Calibri"/>
+          <w:b/>
+          <w:bCs/>
+          <w:color w:val="7F7F7F" w:themeColor="background1" w:themeShade="80"/>
+          <w:sz w:val="24"/>
+          <w:szCs w:val="24"/>
+          <w:shd w:val="clear" w:color="auto" w:fill="auto"/>
+        </w:rPr>
+        <w:t xml:space="preserve">CurlUD </w:t>
+      </w:r>
+      <w:r>
+        <w:rPr>
+          <w:rFonts w:ascii="Calibri" w:hAnsi="Calibri" w:eastAsia="Segoe UI Light" w:cs="Calibri"/>
+          <w:b w:val="0"/>
+          <w:bCs w:val="0"/>
+          <w:color w:val="7F7F7F" w:themeColor="background1" w:themeShade="80"/>
+          <w:sz w:val="24"/>
+          <w:szCs w:val="24"/>
+          <w:shd w:val="clear" w:color="auto" w:fill="auto"/>
+        </w:rPr>
+        <w:t>–</w:t>
+      </w:r>
+      <w:r>
+        <w:rPr>
+          <w:rFonts w:ascii="Calibri" w:hAnsi="Calibri" w:eastAsia="Segoe UI Light" w:cs="Calibri"/>
+          <w:b/>
+          <w:bCs/>
+          <w:color w:val="7F7F7F" w:themeColor="background1" w:themeShade="80"/>
+          <w:sz w:val="24"/>
+          <w:szCs w:val="24"/>
+          <w:shd w:val="clear" w:color="auto" w:fill="auto"/>
+        </w:rPr>
+        <w:t xml:space="preserve"> </w:t>
+      </w:r>
+      <w:r>
+        <w:rPr>
+          <w:rFonts w:ascii="Calibri" w:hAnsi="Calibri" w:eastAsia="Segoe UI Light" w:cs="Calibri"/>
+          <w:b w:val="0"/>
+          <w:bCs w:val="0"/>
+          <w:color w:val="7F7F7F" w:themeColor="background1" w:themeShade="80"/>
+          <w:sz w:val="24"/>
+          <w:szCs w:val="24"/>
+          <w:shd w:val="clear" w:color="auto" w:fill="auto"/>
+        </w:rPr>
+        <w:t>Curl Upload Download.</w:t>
+      </w:r>
+    </w:p>
+    <w:p>
+      <w:pPr>
+        <w:widowControl/>
+        <w:tabs>
+          <w:tab w:val="left" w:pos="390"/>
+        </w:tabs>
+        <w:bidi w:val="0"/>
+        <w:spacing w:before="0" w:after="0" w:line="240" w:lineRule="auto"/>
+        <w:ind w:left="454" w:right="0" w:firstLine="0"/>
+        <w:jc w:val="left"/>
+        <w:rPr>
+          <w:rFonts w:ascii="Calibri" w:hAnsi="Calibri" w:cs="Calibri"/>
+          <w:b w:val="0"/>
+          <w:bCs w:val="0"/>
+          <w:color w:val="7F7F7F" w:themeColor="background1" w:themeShade="80"/>
+          <w:sz w:val="24"/>
+          <w:szCs w:val="24"/>
+          <w:shd w:val="clear" w:color="auto" w:fill="auto"/>
+        </w:rPr>
+      </w:pPr>
+      <w:r>
+        <w:rPr>
+          <w:rFonts w:ascii="Calibri" w:hAnsi="Calibri" w:eastAsia="Segoe UI Light" w:cs="Calibri"/>
+          <w:b/>
+          <w:bCs/>
+          <w:color w:val="7F7F7F" w:themeColor="background1" w:themeShade="80"/>
+          <w:sz w:val="24"/>
+          <w:szCs w:val="24"/>
+          <w:shd w:val="clear" w:color="auto" w:fill="auto"/>
+        </w:rPr>
+        <w:t>Summary:</w:t>
+      </w:r>
+      <w:r>
+        <w:rPr>
+          <w:rFonts w:ascii="Calibri" w:hAnsi="Calibri" w:eastAsia="Segoe UI Light" w:cs="Calibri"/>
+          <w:b w:val="0"/>
+          <w:bCs w:val="0"/>
+          <w:color w:val="7F7F7F" w:themeColor="background1" w:themeShade="80"/>
+          <w:sz w:val="24"/>
+          <w:szCs w:val="24"/>
+          <w:shd w:val="clear" w:color="auto" w:fill="auto"/>
+        </w:rPr>
+        <w:t xml:space="preserve"> CurlUD is a C++ based application with Qt library for GUI which helps you to upload and download files from/to server with the help of curl library.</w:t>
+      </w:r>
+    </w:p>
+    <w:p>
+      <w:pPr>
+        <w:widowControl/>
+        <w:numPr>
+          <w:ilvl w:val="-1"/>
+          <w:numId w:val="0"/>
+        </w:numPr>
+        <w:tabs>
+          <w:tab w:val="left" w:pos="390"/>
+        </w:tabs>
+        <w:bidi w:val="0"/>
+        <w:spacing w:before="0" w:after="0" w:line="240" w:lineRule="auto"/>
+        <w:ind w:left="0" w:right="0" w:firstLine="0"/>
+        <w:jc w:val="left"/>
+        <w:rPr>
+          <w:rFonts w:ascii="Calibri" w:hAnsi="Calibri" w:eastAsia="Segoe UI Light" w:cs="Calibri"/>
+          <w:b/>
+          <w:bCs/>
+          <w:color w:val="7F7F7F" w:themeColor="background1" w:themeShade="80"/>
+          <w:sz w:val="24"/>
+          <w:szCs w:val="24"/>
+          <w:shd w:val="clear" w:color="auto" w:fill="auto"/>
+        </w:rPr>
+      </w:pPr>
+      <w:r>
+        <w:rPr>
+          <w:rFonts w:hint="default" w:ascii="Calibri" w:hAnsi="Calibri" w:eastAsia="Segoe UI Light" w:cs="Calibri"/>
+          <w:b/>
+          <w:bCs/>
+          <w:color w:val="7F7F7F" w:themeColor="background1" w:themeShade="80"/>
+          <w:sz w:val="24"/>
+          <w:szCs w:val="24"/>
+          <w:shd w:val="clear" w:color="auto" w:fill="auto"/>
+        </w:rPr>
+        <w:tab/>
+      </w:r>
+      <w:r>
+        <w:rPr>
+          <w:rFonts w:hint="default" w:ascii="Calibri" w:hAnsi="Calibri" w:eastAsia="Segoe UI Light" w:cs="Calibri"/>
+          <w:b/>
+          <w:bCs/>
+          <w:color w:val="7F7F7F" w:themeColor="background1" w:themeShade="80"/>
+          <w:sz w:val="24"/>
+          <w:szCs w:val="24"/>
+          <w:shd w:val="clear" w:color="auto" w:fill="auto"/>
+        </w:rPr>
+        <w:t>github.com/xhimanshuz/curlud</w:t>
       </w:r>
     </w:p>
     <w:p>
@@ -1293,7 +1626,7 @@
     </w:p>
     <w:p>
       <w:pPr>
-        <w:pStyle w:val="114"/>
+        <w:pStyle w:val="115"/>
         <w:numPr>
           <w:ilvl w:val="0"/>
           <w:numId w:val="3"/>
@@ -1350,25 +1683,7 @@
           <w:sz w:val="24"/>
           <w:szCs w:val="24"/>
         </w:rPr>
-        <w:t>: A web server services configuration application</w:t>
-      </w:r>
-      <w:r>
-        <w:rPr>
-          <w:rFonts w:ascii="Calibri" w:hAnsi="Calibri" w:eastAsia="Segoe UI Light" w:cs="Calibri"/>
-          <w:color w:val="7F7F7F" w:themeColor="background1" w:themeShade="80"/>
-          <w:sz w:val="24"/>
-          <w:szCs w:val="24"/>
-        </w:rPr>
-        <w:t xml:space="preserve"> developed in python3 with Gtk+</w:t>
-      </w:r>
-      <w:r>
-        <w:rPr>
-          <w:rFonts w:ascii="Calibri" w:hAnsi="Calibri" w:eastAsia="Segoe UI Light" w:cs="Calibri"/>
-          <w:color w:val="7F7F7F" w:themeColor="background1" w:themeShade="80"/>
-          <w:sz w:val="24"/>
-          <w:szCs w:val="24"/>
-        </w:rPr>
-        <w:t>. It control and configure all stack services for you. No technical knowledge needed to run this application.</w:t>
+        <w:t>: A web server services configuration application developed in python3 with Gtk+. It control and configure all stack services for you. No technical knowledge needed to run this application.</w:t>
       </w:r>
     </w:p>
     <w:p>
@@ -1407,7 +1722,7 @@
     </w:p>
     <w:p>
       <w:pPr>
-        <w:pStyle w:val="114"/>
+        <w:pStyle w:val="115"/>
         <w:numPr>
           <w:ilvl w:val="0"/>
           <w:numId w:val="3"/>
@@ -1466,25 +1781,7 @@
           <w:sz w:val="24"/>
           <w:szCs w:val="24"/>
         </w:rPr>
-        <w:t xml:space="preserve"> It is a Raspberry Pi OS Installer on SD Card and </w:t>
-      </w:r>
-      <w:r>
-        <w:rPr>
-          <w:rFonts w:ascii="Calibri" w:hAnsi="Calibri" w:eastAsia="Segoe UI Light" w:cs="Calibri"/>
-          <w:color w:val="7F7F7F" w:themeColor="background1" w:themeShade="80"/>
-          <w:sz w:val="24"/>
-          <w:szCs w:val="24"/>
-        </w:rPr>
-        <w:t>u</w:t>
-      </w:r>
-      <w:r>
-        <w:rPr>
-          <w:rFonts w:ascii="Calibri" w:hAnsi="Calibri" w:eastAsia="Segoe UI Light" w:cs="Calibri"/>
-          <w:color w:val="7F7F7F" w:themeColor="background1" w:themeShade="80"/>
-          <w:sz w:val="24"/>
-          <w:szCs w:val="24"/>
-        </w:rPr>
-        <w:t>sb Drive utility. Only you have to  the device and Raspberry Pi OS then click Flash button if you want to Flash OS or if you like to format only for installing Bootloader (like Berryboot, Noobs, PINNS). It will do it for you and Set partition according to it requirement.</w:t>
+        <w:t xml:space="preserve"> It is a Raspberry Pi OS Installer on SD Card and usb Drive utility. Only you have to  the device and Raspberry Pi OS then click Flash button if you want to Flash OS or if you like to format only for installing Bootloader (like Berryboot, Noobs, PINNS). It will do it for you and Set partition according to it requirement.</w:t>
       </w:r>
     </w:p>
     <w:p>
@@ -1541,14 +1838,233 @@
       <w:r>
         <w:rPr>
           <w:rFonts w:ascii="Calibri" w:hAnsi="Calibri" w:eastAsia="Segoe UI Light" w:cs="Calibri"/>
-          <w:bCs/>
+          <w:b/>
+          <w:bCs w:val="0"/>
           <w:color w:val="7F7F7F" w:themeColor="background1" w:themeShade="80"/>
           <w:sz w:val="24"/>
           <w:szCs w:val="24"/>
           <w:lang w:eastAsia="en-IN" w:bidi="ar-SA"/>
         </w:rPr>
+        <w:t xml:space="preserve">ngxManager </w:t>
+      </w:r>
+      <w:r>
+        <w:rPr>
+          <w:rFonts w:ascii="Calibri" w:hAnsi="Calibri" w:eastAsia="Segoe UI Light" w:cs="Calibri"/>
+          <w:b w:val="0"/>
+          <w:bCs/>
+          <w:color w:val="7F7F7F" w:themeColor="background1" w:themeShade="80"/>
+          <w:sz w:val="24"/>
+          <w:szCs w:val="24"/>
+          <w:lang w:eastAsia="en-IN" w:bidi="ar-SA"/>
+        </w:rPr>
+        <w:t>-</w:t>
+      </w:r>
+      <w:r>
+        <w:rPr>
+          <w:rFonts w:ascii="Calibri" w:hAnsi="Calibri" w:eastAsia="Segoe UI Light" w:cs="Calibri"/>
+          <w:b w:val="0"/>
+          <w:bCs/>
+          <w:color w:val="7F7F7F" w:themeColor="background1" w:themeShade="80"/>
+          <w:sz w:val="24"/>
+          <w:szCs w:val="24"/>
+          <w:lang w:eastAsia="en-IN" w:bidi="ar-SA"/>
+        </w:rPr>
+        <w:t xml:space="preserve"> Multiple host manager</w:t>
+      </w:r>
+    </w:p>
+    <w:p>
+      <w:pPr>
+        <w:keepNext w:val="0"/>
+        <w:keepLines w:val="0"/>
+        <w:widowControl/>
+        <w:spacing w:before="0" w:after="0"/>
+        <w:ind w:left="0" w:firstLine="360" w:firstLineChars="150"/>
+        <w:rPr>
+          <w:rFonts w:ascii="Calibri" w:hAnsi="Calibri" w:eastAsia="Segoe UI Light" w:cs="Calibri"/>
+          <w:b w:val="0"/>
+          <w:color w:val="7F7F7F" w:themeColor="background1" w:themeShade="80"/>
+          <w:sz w:val="24"/>
+          <w:szCs w:val="24"/>
+          <w:lang w:eastAsia="en-IN" w:bidi="ar-SA"/>
+        </w:rPr>
+      </w:pPr>
+      <w:r>
+        <w:rPr>
+          <w:rFonts w:ascii="Calibri" w:hAnsi="Calibri" w:eastAsia="Segoe UI Light" w:cs="Calibri"/>
+          <w:b/>
+          <w:bCs/>
+          <w:color w:val="7F7F7F" w:themeColor="background1" w:themeShade="80"/>
+          <w:sz w:val="24"/>
+          <w:szCs w:val="24"/>
+        </w:rPr>
+        <w:t>Summary</w:t>
+      </w:r>
+      <w:r>
+        <w:rPr>
+          <w:rFonts w:ascii="Calibri" w:hAnsi="Calibri" w:eastAsia="Segoe UI Light" w:cs="Calibri"/>
+          <w:color w:val="7F7F7F" w:themeColor="background1" w:themeShade="80"/>
+          <w:sz w:val="24"/>
+          <w:szCs w:val="24"/>
+        </w:rPr>
+        <w:t>:</w:t>
+      </w:r>
+      <w:r>
+        <w:rPr>
+          <w:rFonts w:ascii="Calibri" w:hAnsi="Calibri" w:eastAsia="Segoe UI Light" w:cs="Calibri"/>
+          <w:b w:val="0"/>
+          <w:bCs/>
+          <w:color w:val="7F7F7F" w:themeColor="background1" w:themeShade="80"/>
+          <w:sz w:val="24"/>
+          <w:szCs w:val="24"/>
+          <w:lang w:eastAsia="en-IN" w:bidi="ar-SA"/>
+        </w:rPr>
+        <w:t xml:space="preserve"> </w:t>
+      </w:r>
+      <w:r>
+        <w:rPr>
+          <w:rFonts w:ascii="Calibri" w:hAnsi="Calibri" w:eastAsia="Segoe UI Light" w:cs="Calibri"/>
+          <w:b w:val="0"/>
+          <w:bCs/>
+          <w:color w:val="7F7F7F" w:themeColor="background1" w:themeShade="80"/>
+          <w:sz w:val="24"/>
+          <w:szCs w:val="24"/>
+          <w:lang w:eastAsia="en-IN" w:bidi="ar-SA"/>
+        </w:rPr>
+        <w:t xml:space="preserve">It is Python based script </w:t>
+      </w:r>
+      <w:r>
+        <w:rPr>
+          <w:rFonts w:ascii="Calibri" w:hAnsi="Calibri" w:eastAsia="Arial" w:cs="Calibri"/>
+          <w:b w:val="0"/>
+          <w:bCs w:val="0"/>
+          <w:i w:val="0"/>
+          <w:caps w:val="0"/>
+          <w:color w:val="7F7F7F" w:themeColor="background1" w:themeShade="80"/>
+          <w:spacing w:val="0"/>
+          <w:kern w:val="0"/>
+          <w:sz w:val="24"/>
+          <w:szCs w:val="24"/>
+          <w:shd w:val="clear" w:fill="FFFFFF"/>
+          <w:lang w:val="en-US" w:eastAsia="zh-CN" w:bidi="ar"/>
+        </w:rPr>
+        <w:t>to host Nginx Multiple website on a single system</w:t>
+      </w:r>
+      <w:r>
+        <w:rPr>
+          <w:rFonts w:ascii="Calibri" w:hAnsi="Calibri" w:eastAsia="Arial" w:cs="Calibri"/>
+          <w:b w:val="0"/>
+          <w:bCs w:val="0"/>
+          <w:i w:val="0"/>
+          <w:caps w:val="0"/>
+          <w:color w:val="24292E"/>
+          <w:spacing w:val="0"/>
+          <w:kern w:val="0"/>
+          <w:sz w:val="24"/>
+          <w:szCs w:val="24"/>
+          <w:shd w:val="clear" w:fill="FFFFFF"/>
+          <w:lang w:eastAsia="zh-CN" w:bidi="ar"/>
+        </w:rPr>
+        <w:t>.</w:t>
+      </w:r>
+    </w:p>
+    <w:p>
+      <w:pPr>
+        <w:ind w:firstLine="360" w:firstLineChars="150"/>
+        <w:rPr>
+          <w:rFonts w:ascii="Calibri" w:hAnsi="Calibri" w:eastAsia="Segoe UI Light" w:cs="Calibri"/>
+          <w:b/>
+          <w:bCs/>
+          <w:color w:val="7F7F7F" w:themeColor="background1" w:themeShade="80"/>
+          <w:sz w:val="24"/>
+          <w:szCs w:val="24"/>
+        </w:rPr>
+      </w:pPr>
+      <w:r>
+        <w:rPr>
+          <w:rFonts w:ascii="Calibri" w:hAnsi="Calibri" w:eastAsia="Segoe UI Light" w:cs="Calibri"/>
+          <w:b/>
+          <w:bCs/>
+          <w:color w:val="7F7F7F" w:themeColor="background1" w:themeShade="80"/>
+          <w:sz w:val="24"/>
+          <w:szCs w:val="24"/>
+        </w:rPr>
+        <w:t>github.com/xhimanshuz/</w:t>
+      </w:r>
+      <w:r>
+        <w:rPr>
+          <w:rFonts w:hint="default" w:ascii="Calibri" w:hAnsi="Calibri" w:eastAsia="Segoe UI Light" w:cs="Calibri"/>
+          <w:b/>
+          <w:bCs/>
+          <w:color w:val="7F7F7F" w:themeColor="background1" w:themeShade="80"/>
+          <w:sz w:val="24"/>
+          <w:szCs w:val="24"/>
+        </w:rPr>
+        <w:t>ngxManager</w:t>
+      </w:r>
+    </w:p>
+    <w:p>
+      <w:pPr>
+        <w:pStyle w:val="2"/>
+        <w:numPr>
+          <w:ilvl w:val="-1"/>
+          <w:numId w:val="0"/>
+        </w:numPr>
+        <w:spacing w:before="0" w:after="0"/>
+        <w:ind w:left="360" w:firstLine="0"/>
+        <w:rPr>
+          <w:ins w:id="0" w:author="gnu" w:date="2019-04-06T11:09:08Z"/>
+          <w:rFonts w:ascii="Calibri" w:hAnsi="Calibri" w:eastAsia="Segoe UI Light" w:cs="Calibri"/>
+          <w:b w:val="0"/>
+          <w:bCs/>
+          <w:color w:val="7F7F7F" w:themeColor="background1" w:themeShade="80"/>
+          <w:sz w:val="24"/>
+          <w:szCs w:val="24"/>
+          <w:lang w:eastAsia="en-IN" w:bidi="ar-SA"/>
+        </w:rPr>
+      </w:pPr>
+    </w:p>
+    <w:p>
+      <w:pPr>
+        <w:pStyle w:val="2"/>
+        <w:numPr>
+          <w:ilvl w:val="0"/>
+          <w:numId w:val="3"/>
+        </w:numPr>
+        <w:spacing w:before="0" w:after="0"/>
+        <w:rPr>
+          <w:rFonts w:ascii="Calibri" w:hAnsi="Calibri" w:eastAsia="Segoe UI Light" w:cs="Calibri"/>
+          <w:b w:val="0"/>
+          <w:bCs/>
+          <w:color w:val="7F7F7F" w:themeColor="background1" w:themeShade="80"/>
+          <w:sz w:val="24"/>
+          <w:szCs w:val="24"/>
+          <w:lang w:eastAsia="en-IN" w:bidi="ar-SA"/>
+        </w:rPr>
+      </w:pPr>
+      <w:r>
+        <w:rPr>
+          <w:rFonts w:ascii="Calibri" w:hAnsi="Calibri" w:eastAsia="Segoe UI Light" w:cs="Calibri"/>
+          <w:bCs/>
+          <w:color w:val="7F7F7F" w:themeColor="background1" w:themeShade="80"/>
+          <w:sz w:val="24"/>
+          <w:szCs w:val="24"/>
+          <w:lang w:eastAsia="en-IN" w:bidi="ar-SA"/>
+        </w:rPr>
         <w:t>SFML</w:t>
       </w:r>
+      <w:ins w:id="1" w:author="gnu" w:date="2019-04-06T11:13:34Z">
+        <w:r>
+          <w:rPr>
+            <w:rFonts w:ascii="Calibri" w:hAnsi="Calibri" w:eastAsia="Segoe UI Light" w:cs="Calibri"/>
+            <w:bCs/>
+            <w:color w:val="7F7F7F" w:themeColor="background1" w:themeShade="80"/>
+            <w:sz w:val="24"/>
+            <w:szCs w:val="24"/>
+            <w:lang w:eastAsia="en-IN" w:bidi="ar-SA"/>
+          </w:rPr>
+          <w:t xml:space="preserve"> </w:t>
+        </w:r>
+      </w:ins>
       <w:r>
         <w:rPr>
           <w:rFonts w:ascii="Calibri" w:hAnsi="Calibri" w:eastAsia="Segoe UI Light" w:cs="Calibri"/>
@@ -1559,7 +2075,33 @@
           <w:szCs w:val="24"/>
           <w:lang w:eastAsia="en-IN" w:bidi="ar-SA"/>
         </w:rPr>
-        <w:t>-Distance-between-2-objects</w:t>
+        <w:t>-</w:t>
+      </w:r>
+      <w:ins w:id="2" w:author="gnu" w:date="2019-04-06T11:13:34Z">
+        <w:r>
+          <w:rPr>
+            <w:rFonts w:ascii="Calibri" w:hAnsi="Calibri" w:eastAsia="Segoe UI Light" w:cs="Calibri"/>
+            <w:b w:val="0"/>
+            <w:bCs/>
+            <w:color w:val="7F7F7F" w:themeColor="background1" w:themeShade="80"/>
+            <w:sz w:val="24"/>
+            <w:szCs w:val="24"/>
+            <w:lang w:eastAsia="en-IN" w:bidi="ar-SA"/>
+          </w:rPr>
+          <w:t xml:space="preserve"> </w:t>
+        </w:r>
+      </w:ins>
+      <w:r>
+        <w:rPr>
+          <w:rFonts w:ascii="Calibri" w:hAnsi="Calibri" w:eastAsia="Segoe UI Light" w:cs="Calibri"/>
+          <w:b w:val="0"/>
+          <w:bCs/>
+          <w:color w:val="7F7F7F" w:themeColor="background1" w:themeShade="80"/>
+          <w:sz w:val="24"/>
+          <w:szCs w:val="24"/>
+          <w:lang w:eastAsia="en-IN" w:bidi="ar-SA"/>
+        </w:rPr>
+        <w:t>Distance-between-2-objects</w:t>
       </w:r>
     </w:p>
     <w:p>
@@ -1595,7 +2137,7 @@
           <w:szCs w:val="24"/>
           <w:lang w:eastAsia="en-IN" w:bidi="ar-SA"/>
         </w:rPr>
-        <w:t xml:space="preserve"> Simple program which show distance between two object, if they are colliding then object 2 color change randomly. It is writen in C++ with SFML Library.</w:t>
+        <w:t xml:space="preserve"> Simple program which show distance between two object, if they are colliding then object 2 color change randomly. It is written in C++ with SFML Library.</w:t>
       </w:r>
     </w:p>
     <w:p>
@@ -1637,7 +2179,17 @@
     </w:p>
     <w:p>
       <w:pPr>
-        <w:ind w:firstLine="360"/>
+        <w:ind w:firstLine="0"/>
+        <w:rPr>
+          <w:rFonts w:ascii="Calibri" w:hAnsi="Calibri" w:eastAsia="Segoe UI Light" w:cs="Calibri"/>
+          <w:b/>
+          <w:bCs/>
+          <w:color w:val="7F7F7F" w:themeColor="background1" w:themeShade="80"/>
+          <w:sz w:val="24"/>
+          <w:szCs w:val="24"/>
+        </w:rPr>
+      </w:pPr>
+      <w:r>
         <w:rPr>
           <w:rFonts w:ascii="Calibri" w:hAnsi="Calibri" w:eastAsia="Segoe UI Light" w:cs="Calibri"/>
           <w:b/>
@@ -1646,101 +2198,8 @@
           <w:sz w:val="32"/>
           <w:szCs w:val="32"/>
         </w:rPr>
-      </w:pPr>
-    </w:p>
-    <w:p>
-      <w:pPr>
-        <w:ind w:firstLine="360"/>
-        <w:rPr>
-          <w:rFonts w:ascii="Calibri" w:hAnsi="Calibri" w:eastAsia="Segoe UI Light" w:cs="Calibri"/>
-          <w:b/>
-          <w:bCs/>
-          <w:color w:val="7F7F7F" w:themeColor="background1" w:themeShade="80"/>
-          <w:sz w:val="32"/>
-          <w:szCs w:val="32"/>
-        </w:rPr>
-      </w:pPr>
-    </w:p>
-    <w:p>
-      <w:pPr>
-        <w:ind w:firstLine="360"/>
-        <w:rPr>
-          <w:rFonts w:ascii="Calibri" w:hAnsi="Calibri" w:eastAsia="Segoe UI Light" w:cs="Calibri"/>
-          <w:b/>
-          <w:bCs/>
-          <w:color w:val="7F7F7F" w:themeColor="background1" w:themeShade="80"/>
-          <w:sz w:val="32"/>
-          <w:szCs w:val="32"/>
-        </w:rPr>
-      </w:pPr>
-    </w:p>
-    <w:p>
-      <w:pPr>
-        <w:ind w:firstLine="360"/>
-        <w:rPr>
-          <w:rFonts w:ascii="Calibri" w:hAnsi="Calibri" w:eastAsia="Segoe UI Light" w:cs="Calibri"/>
-          <w:b/>
-          <w:bCs/>
-          <w:color w:val="7F7F7F" w:themeColor="background1" w:themeShade="80"/>
-          <w:sz w:val="32"/>
-          <w:szCs w:val="32"/>
-        </w:rPr>
-      </w:pPr>
-    </w:p>
-    <w:p>
-      <w:pPr>
-        <w:ind w:firstLine="360"/>
-        <w:rPr>
-          <w:rFonts w:ascii="Calibri" w:hAnsi="Calibri" w:eastAsia="Segoe UI Light" w:cs="Calibri"/>
-          <w:b/>
-          <w:bCs/>
-          <w:color w:val="7F7F7F" w:themeColor="background1" w:themeShade="80"/>
-          <w:sz w:val="32"/>
-          <w:szCs w:val="32"/>
-        </w:rPr>
-      </w:pPr>
-    </w:p>
-    <w:p>
-      <w:pPr>
-        <w:ind w:firstLine="360"/>
-        <w:rPr>
-          <w:rFonts w:ascii="Calibri" w:hAnsi="Calibri" w:eastAsia="Segoe UI Light" w:cs="Calibri"/>
-          <w:b/>
-          <w:bCs/>
-          <w:color w:val="7F7F7F" w:themeColor="background1" w:themeShade="80"/>
-          <w:sz w:val="32"/>
-          <w:szCs w:val="32"/>
-        </w:rPr>
-      </w:pPr>
-      <w:r>
-        <w:rPr>
-          <w:rFonts w:ascii="Calibri" w:hAnsi="Calibri" w:eastAsia="Segoe UI Light" w:cs="Calibri"/>
-          <w:b/>
-          <w:bCs/>
-          <w:color w:val="7F7F7F" w:themeColor="background1" w:themeShade="80"/>
-          <w:sz w:val="32"/>
-          <w:szCs w:val="32"/>
-        </w:rPr>
         <w:t>Experience</w:t>
       </w:r>
-    </w:p>
-    <w:p>
-      <w:pPr>
-        <w:ind w:firstLine="0"/>
-        <w:rPr>
-          <w:rFonts w:ascii="Calibri" w:hAnsi="Calibri" w:eastAsia="Segoe UI Light" w:cs="Calibri"/>
-          <w:b/>
-          <w:bCs/>
-          <w:color w:val="7F7F7F" w:themeColor="background1" w:themeShade="80"/>
-          <w:sz w:val="24"/>
-          <w:szCs w:val="24"/>
-        </w:rPr>
-        <w:pPrChange w:id="0" w:author="gnu" w:date="2019-02-15T23:15:20Z">
-          <w:pPr>
-            <w:ind w:firstLine="360"/>
-          </w:pPr>
-        </w:pPrChange>
-      </w:pPr>
     </w:p>
     <w:p>
       <w:pPr>
@@ -1933,7 +2392,7 @@
           <w:sz w:val="24"/>
           <w:szCs w:val="24"/>
         </w:rPr>
-        <w:t>Bangalore</w:t>
+        <w:t>Bangaluru</w:t>
       </w:r>
     </w:p>
     <w:p>
@@ -2354,7 +2813,7 @@
     </w:p>
     <w:p>
       <w:pPr>
-        <w:pStyle w:val="114"/>
+        <w:pStyle w:val="115"/>
         <w:numPr>
           <w:ilvl w:val="0"/>
           <w:numId w:val="6"/>
@@ -2397,7 +2856,7 @@
     </w:p>
     <w:p>
       <w:pPr>
-        <w:pStyle w:val="114"/>
+        <w:pStyle w:val="115"/>
         <w:numPr>
           <w:ilvl w:val="0"/>
           <w:numId w:val="6"/>
@@ -2440,7 +2899,7 @@
     </w:p>
     <w:p>
       <w:pPr>
-        <w:pStyle w:val="114"/>
+        <w:pStyle w:val="115"/>
         <w:numPr>
           <w:ilvl w:val="0"/>
           <w:numId w:val="6"/>
@@ -2583,7 +3042,7 @@
     </w:p>
     <w:p>
       <w:pPr>
-        <w:pStyle w:val="114"/>
+        <w:pStyle w:val="115"/>
         <w:numPr>
           <w:ilvl w:val="0"/>
           <w:numId w:val="7"/>
@@ -2632,15 +3091,15 @@
       </w:r>
       <w:r>
         <w:rPr>
-          <w:rStyle w:val="8"/>
+          <w:rStyle w:val="9"/>
           <w:rFonts w:ascii="Calibri" w:hAnsi="Calibri" w:cs="Calibri"/>
           <w:color w:val="7F7F7F" w:themeColor="background1" w:themeShade="80"/>
         </w:rPr>
-        <w:t>https://gitlab.com/xhimanshuz/</w:t>
-      </w:r>
-      <w:r>
-        <w:rPr>
-          <w:rStyle w:val="8"/>
+        <w:t>https://github.com/xhimanshuz/</w:t>
+      </w:r>
+      <w:r>
+        <w:rPr>
+          <w:rStyle w:val="9"/>
           <w:rFonts w:ascii="Calibri" w:hAnsi="Calibri" w:cs="Calibri"/>
           <w:color w:val="7F7F7F" w:themeColor="background1" w:themeShade="80"/>
         </w:rPr>
@@ -2649,7 +3108,7 @@
     </w:p>
     <w:p>
       <w:pPr>
-        <w:pStyle w:val="114"/>
+        <w:pStyle w:val="115"/>
         <w:numPr>
           <w:ilvl w:val="0"/>
           <w:numId w:val="7"/>
@@ -2698,7 +3157,7 @@
       </w:r>
       <w:r>
         <w:rPr>
-          <w:rStyle w:val="8"/>
+          <w:rStyle w:val="9"/>
           <w:rFonts w:ascii="Calibri" w:hAnsi="Calibri" w:cs="Calibri"/>
           <w:color w:val="7F7F7F" w:themeColor="background1" w:themeShade="80"/>
         </w:rPr>
@@ -2706,7 +3165,7 @@
       </w:r>
       <w:r>
         <w:rPr>
-          <w:rStyle w:val="8"/>
+          <w:rStyle w:val="9"/>
           <w:rFonts w:ascii="Calibri" w:hAnsi="Calibri" w:cs="Calibri"/>
           <w:color w:val="7F7F7F" w:themeColor="background1" w:themeShade="80"/>
         </w:rPr>
@@ -2715,14 +3174,14 @@
     </w:p>
     <w:p>
       <w:pPr>
-        <w:pStyle w:val="114"/>
+        <w:pStyle w:val="115"/>
         <w:numPr>
           <w:ilvl w:val="-1"/>
           <w:numId w:val="0"/>
         </w:numPr>
         <w:ind w:left="0" w:firstLine="0"/>
         <w:rPr>
-          <w:rStyle w:val="8"/>
+          <w:rStyle w:val="9"/>
           <w:rFonts w:ascii="Calibri" w:hAnsi="Calibri" w:cs="Calibri"/>
           <w:color w:val="7F7F7F" w:themeColor="background1" w:themeShade="80"/>
         </w:rPr>
@@ -2730,14 +3189,14 @@
     </w:p>
     <w:p>
       <w:pPr>
-        <w:pStyle w:val="114"/>
+        <w:pStyle w:val="115"/>
         <w:numPr>
           <w:ilvl w:val="-1"/>
           <w:numId w:val="0"/>
         </w:numPr>
         <w:ind w:left="0" w:firstLine="0"/>
         <w:rPr>
-          <w:rStyle w:val="8"/>
+          <w:rStyle w:val="9"/>
           <w:rFonts w:ascii="Calibri" w:hAnsi="Calibri" w:cs="Calibri"/>
           <w:b/>
           <w:bCs/>
@@ -2749,7 +3208,7 @@
       </w:pPr>
       <w:r>
         <w:rPr>
-          <w:rStyle w:val="8"/>
+          <w:rStyle w:val="9"/>
           <w:rFonts w:ascii="Calibri" w:hAnsi="Calibri" w:cs="Calibri"/>
           <w:b/>
           <w:bCs/>
@@ -2763,7 +3222,7 @@
     </w:p>
     <w:p>
       <w:pPr>
-        <w:pStyle w:val="114"/>
+        <w:pStyle w:val="115"/>
         <w:numPr>
           <w:ilvl w:val="0"/>
           <w:numId w:val="8"/>
@@ -2782,7 +3241,83 @@
         <w:t>IRC: crimastergogo @freenode</w:t>
       </w:r>
     </w:p>
-    <w:bookmarkEnd w:id="2"/>
+    <w:p>
+      <w:pPr>
+        <w:pStyle w:val="115"/>
+        <w:numPr>
+          <w:ilvl w:val="0"/>
+          <w:numId w:val="8"/>
+        </w:numPr>
+        <w:ind w:left="420" w:hanging="420"/>
+        <w:rPr>
+          <w:rFonts w:ascii="Calibri" w:hAnsi="Calibri" w:cs="Calibri"/>
+          <w:color w:val="7F7F7F" w:themeColor="background1" w:themeShade="80"/>
+        </w:rPr>
+      </w:pPr>
+      <w:r>
+        <w:rPr>
+          <w:rFonts w:ascii="Calibri" w:hAnsi="Calibri" w:cs="Calibri"/>
+          <w:color w:val="7F7F7F" w:themeColor="background1" w:themeShade="80"/>
+        </w:rPr>
+        <w:t>Discord: crimastergogo</w:t>
+      </w:r>
+    </w:p>
+    <w:p>
+      <w:pPr>
+        <w:pStyle w:val="115"/>
+        <w:numPr>
+          <w:ilvl w:val="0"/>
+          <w:numId w:val="8"/>
+        </w:numPr>
+        <w:ind w:left="420" w:hanging="420"/>
+        <w:rPr>
+          <w:rFonts w:ascii="Calibri" w:hAnsi="Calibri" w:cs="Calibri"/>
+          <w:color w:val="7F7F7F" w:themeColor="background1" w:themeShade="80"/>
+        </w:rPr>
+      </w:pPr>
+      <w:r>
+        <w:rPr>
+          <w:rFonts w:ascii="Calibri" w:hAnsi="Calibri" w:cs="Calibri"/>
+          <w:color w:val="7F7F7F" w:themeColor="background1" w:themeShade="80"/>
+        </w:rPr>
+        <w:t xml:space="preserve">Other E-Mail: </w:t>
+      </w:r>
+      <w:r>
+        <w:rPr>
+          <w:rFonts w:ascii="Calibri" w:hAnsi="Calibri" w:cs="Calibri"/>
+          <w:color w:val="7F7F7F" w:themeColor="background1" w:themeShade="80"/>
+        </w:rPr>
+        <w:fldChar w:fldCharType="begin"/>
+      </w:r>
+      <w:r>
+        <w:rPr>
+          <w:rFonts w:ascii="Calibri" w:hAnsi="Calibri" w:cs="Calibri"/>
+          <w:color w:val="7F7F7F" w:themeColor="background1" w:themeShade="80"/>
+        </w:rPr>
+        <w:instrText xml:space="preserve"> HYPERLINK "mailto:hi.himanshu14@gmail.com" </w:instrText>
+      </w:r>
+      <w:r>
+        <w:rPr>
+          <w:rFonts w:ascii="Calibri" w:hAnsi="Calibri" w:cs="Calibri"/>
+          <w:color w:val="7F7F7F" w:themeColor="background1" w:themeShade="80"/>
+        </w:rPr>
+        <w:fldChar w:fldCharType="separate"/>
+      </w:r>
+      <w:r>
+        <w:rPr>
+          <w:rStyle w:val="7"/>
+          <w:rFonts w:ascii="Calibri" w:hAnsi="Calibri" w:cs="Calibri"/>
+        </w:rPr>
+        <w:t>hi.himanshu14@gmail.com</w:t>
+      </w:r>
+      <w:r>
+        <w:rPr>
+          <w:rFonts w:ascii="Calibri" w:hAnsi="Calibri" w:cs="Calibri"/>
+          <w:color w:val="7F7F7F" w:themeColor="background1" w:themeShade="80"/>
+        </w:rPr>
+        <w:fldChar w:fldCharType="end"/>
+      </w:r>
+    </w:p>
     <w:sectPr>
       <w:pgSz w:w="12240" w:h="15840"/>
       <w:pgMar w:top="720" w:right="720" w:bottom="720" w:left="720" w:header="0" w:footer="0" w:gutter="0"/>
@@ -3477,7 +4012,7 @@
   <w:docDefaults>
     <w:rPrDefault>
       <w:rPr>
-        <w:rFonts w:asciiTheme="minorHAnsi" w:hAnsiTheme="minorHAnsi" w:eastAsiaTheme="minorHAnsi" w:cstheme="minorBidi"/>
+        <w:rFonts w:ascii="Times New Roman" w:hAnsi="Times New Roman" w:eastAsia="SimSun" w:cs="Times New Roman"/>
       </w:rPr>
     </w:rPrDefault>
   </w:docDefaults>
@@ -3755,7 +4290,7 @@
     <w:name w:val="heading 1"/>
     <w:basedOn w:val="1"/>
     <w:next w:val="1"/>
-    <w:link w:val="9"/>
+    <w:link w:val="10"/>
     <w:qFormat/>
     <w:uiPriority w:val="0"/>
     <w:pPr>
@@ -3782,7 +4317,7 @@
     <w:qFormat/>
     <w:uiPriority w:val="1"/>
   </w:style>
-  <w:style w:type="table" w:default="1" w:styleId="7">
+  <w:style w:type="table" w:default="1" w:styleId="8">
     <w:name w:val="Normal Table"/>
     <w:semiHidden/>
     <w:unhideWhenUsed/>
@@ -3832,7 +4367,18 @@
       <w:rFonts w:cs="Lohit Devanagari"/>
     </w:rPr>
   </w:style>
-  <w:style w:type="character" w:customStyle="1" w:styleId="8">
+  <w:style w:type="character" w:styleId="7">
+    <w:name w:val="Hyperlink"/>
+    <w:basedOn w:val="6"/>
+    <w:semiHidden/>
+    <w:unhideWhenUsed/>
+    <w:uiPriority w:val="99"/>
+    <w:rPr>
+      <w:color w:val="0000FF"/>
+      <w:u w:val="single"/>
+    </w:rPr>
+  </w:style>
+  <w:style w:type="character" w:customStyle="1" w:styleId="9">
     <w:name w:val="Internet Link"/>
     <w:basedOn w:val="6"/>
     <w:unhideWhenUsed/>
@@ -3842,7 +4388,7 @@
       <w:u w:val="single"/>
     </w:rPr>
   </w:style>
-  <w:style w:type="character" w:customStyle="1" w:styleId="9">
+  <w:style w:type="character" w:customStyle="1" w:styleId="10">
     <w:name w:val="Heading 1 Char"/>
     <w:basedOn w:val="6"/>
     <w:link w:val="2"/>
@@ -3856,7 +4402,7 @@
       <w:lang w:val="en-IN" w:eastAsia="zh-CN" w:bidi="hi-IN"/>
     </w:rPr>
   </w:style>
-  <w:style w:type="character" w:customStyle="1" w:styleId="10">
+  <w:style w:type="character" w:customStyle="1" w:styleId="11">
     <w:name w:val="Strong Emphasis"/>
     <w:qFormat/>
     <w:uiPriority w:val="0"/>
@@ -3865,7 +4411,7 @@
       <w:bCs/>
     </w:rPr>
   </w:style>
-  <w:style w:type="character" w:customStyle="1" w:styleId="11">
+  <w:style w:type="character" w:customStyle="1" w:styleId="12">
     <w:name w:val="ListLabel 1"/>
     <w:qFormat/>
     <w:uiPriority w:val="0"/>
@@ -3873,7 +4419,7 @@
       <w:rFonts w:cs="Courier New"/>
     </w:rPr>
   </w:style>
-  <w:style w:type="character" w:customStyle="1" w:styleId="12">
+  <w:style w:type="character" w:customStyle="1" w:styleId="13">
     <w:name w:val="ListLabel 2"/>
     <w:qFormat/>
     <w:uiPriority w:val="0"/>
@@ -3881,7 +4427,7 @@
       <w:rFonts w:cs="Courier New"/>
     </w:rPr>
   </w:style>
-  <w:style w:type="character" w:customStyle="1" w:styleId="13">
+  <w:style w:type="character" w:customStyle="1" w:styleId="14">
     <w:name w:val="ListLabel 3"/>
     <w:qFormat/>
     <w:uiPriority w:val="0"/>
@@ -3889,7 +4435,7 @@
       <w:rFonts w:cs="Courier New"/>
     </w:rPr>
   </w:style>
-  <w:style w:type="character" w:customStyle="1" w:styleId="14">
+  <w:style w:type="character" w:customStyle="1" w:styleId="15">
     <w:name w:val="ListLabel 4"/>
     <w:qFormat/>
     <w:uiPriority w:val="0"/>
@@ -3897,7 +4443,7 @@
       <w:rFonts w:cs="Courier New"/>
     </w:rPr>
   </w:style>
-  <w:style w:type="character" w:customStyle="1" w:styleId="15">
+  <w:style w:type="character" w:customStyle="1" w:styleId="16">
     <w:name w:val="ListLabel 5"/>
     <w:qFormat/>
     <w:uiPriority w:val="0"/>
@@ -3905,7 +4451,7 @@
       <w:rFonts w:cs="Courier New"/>
     </w:rPr>
   </w:style>
-  <w:style w:type="character" w:customStyle="1" w:styleId="16">
+  <w:style w:type="character" w:customStyle="1" w:styleId="17">
     <w:name w:val="ListLabel 6"/>
     <w:qFormat/>
     <w:uiPriority w:val="0"/>
@@ -3913,7 +4459,7 @@
       <w:rFonts w:cs="Courier New"/>
     </w:rPr>
   </w:style>
-  <w:style w:type="character" w:customStyle="1" w:styleId="17">
+  <w:style w:type="character" w:customStyle="1" w:styleId="18">
     <w:name w:val="ListLabel 7"/>
     <w:qFormat/>
     <w:uiPriority w:val="0"/>
@@ -3921,7 +4467,7 @@
       <w:rFonts w:cs="Courier New"/>
     </w:rPr>
   </w:style>
-  <w:style w:type="character" w:customStyle="1" w:styleId="18">
+  <w:style w:type="character" w:customStyle="1" w:styleId="19">
     <w:name w:val="ListLabel 8"/>
     <w:qFormat/>
     <w:uiPriority w:val="0"/>
@@ -3929,7 +4475,7 @@
       <w:rFonts w:cs="Courier New"/>
     </w:rPr>
   </w:style>
-  <w:style w:type="character" w:customStyle="1" w:styleId="19">
+  <w:style w:type="character" w:customStyle="1" w:styleId="20">
     <w:name w:val="ListLabel 9"/>
     <w:qFormat/>
     <w:uiPriority w:val="0"/>
@@ -3937,7 +4483,7 @@
       <w:rFonts w:cs="Courier New"/>
     </w:rPr>
   </w:style>
-  <w:style w:type="character" w:customStyle="1" w:styleId="20">
+  <w:style w:type="character" w:customStyle="1" w:styleId="21">
     <w:name w:val="ListLabel 10"/>
     <w:qFormat/>
     <w:uiPriority w:val="0"/>
@@ -3945,7 +4491,7 @@
       <w:rFonts w:cs="Courier New"/>
     </w:rPr>
   </w:style>
-  <w:style w:type="character" w:customStyle="1" w:styleId="21">
+  <w:style w:type="character" w:customStyle="1" w:styleId="22">
     <w:name w:val="ListLabel 11"/>
     <w:qFormat/>
     <w:uiPriority w:val="0"/>
@@ -3953,7 +4499,7 @@
       <w:rFonts w:cs="Courier New"/>
     </w:rPr>
   </w:style>
-  <w:style w:type="character" w:customStyle="1" w:styleId="22">
+  <w:style w:type="character" w:customStyle="1" w:styleId="23">
     <w:name w:val="ListLabel 12"/>
     <w:qFormat/>
     <w:uiPriority w:val="0"/>
@@ -3961,12 +4507,12 @@
       <w:rFonts w:cs="Courier New"/>
     </w:rPr>
   </w:style>
-  <w:style w:type="character" w:customStyle="1" w:styleId="23">
+  <w:style w:type="character" w:customStyle="1" w:styleId="24">
     <w:name w:val="ListLabel 51"/>
     <w:qFormat/>
     <w:uiPriority w:val="0"/>
   </w:style>
-  <w:style w:type="character" w:customStyle="1" w:styleId="24">
+  <w:style w:type="character" w:customStyle="1" w:styleId="25">
     <w:name w:val="ListLabel 52"/>
     <w:qFormat/>
     <w:uiPriority w:val="0"/>
@@ -3975,7 +4521,7 @@
       <w:sz w:val="24"/>
     </w:rPr>
   </w:style>
-  <w:style w:type="character" w:customStyle="1" w:styleId="25">
+  <w:style w:type="character" w:customStyle="1" w:styleId="26">
     <w:name w:val="ListLabel 53"/>
     <w:qFormat/>
     <w:uiPriority w:val="0"/>
@@ -3984,7 +4530,7 @@
       <w:sz w:val="24"/>
     </w:rPr>
   </w:style>
-  <w:style w:type="character" w:customStyle="1" w:styleId="26">
+  <w:style w:type="character" w:customStyle="1" w:styleId="27">
     <w:name w:val="ListLabel 54"/>
     <w:qFormat/>
     <w:uiPriority w:val="0"/>
@@ -3994,7 +4540,7 @@
       <w:sz w:val="24"/>
     </w:rPr>
   </w:style>
-  <w:style w:type="character" w:customStyle="1" w:styleId="27">
+  <w:style w:type="character" w:customStyle="1" w:styleId="28">
     <w:name w:val="ListLabel 55"/>
     <w:qFormat/>
     <w:uiPriority w:val="0"/>
@@ -4002,7 +4548,7 @@
       <w:rFonts w:cs="Courier New"/>
     </w:rPr>
   </w:style>
-  <w:style w:type="character" w:customStyle="1" w:styleId="28">
+  <w:style w:type="character" w:customStyle="1" w:styleId="29">
     <w:name w:val="ListLabel 56"/>
     <w:qFormat/>
     <w:uiPriority w:val="0"/>
@@ -4010,7 +4556,7 @@
       <w:rFonts w:cs="Wingdings"/>
     </w:rPr>
   </w:style>
-  <w:style w:type="character" w:customStyle="1" w:styleId="29">
+  <w:style w:type="character" w:customStyle="1" w:styleId="30">
     <w:name w:val="ListLabel 57"/>
     <w:qFormat/>
     <w:uiPriority w:val="0"/>
@@ -4018,7 +4564,7 @@
       <w:rFonts w:cs="Symbol"/>
     </w:rPr>
   </w:style>
-  <w:style w:type="character" w:customStyle="1" w:styleId="30">
+  <w:style w:type="character" w:customStyle="1" w:styleId="31">
     <w:name w:val="ListLabel 58"/>
     <w:qFormat/>
     <w:uiPriority w:val="0"/>
@@ -4026,7 +4572,7 @@
       <w:rFonts w:cs="Courier New"/>
     </w:rPr>
   </w:style>
-  <w:style w:type="character" w:customStyle="1" w:styleId="31">
+  <w:style w:type="character" w:customStyle="1" w:styleId="32">
     <w:name w:val="ListLabel 59"/>
     <w:qFormat/>
     <w:uiPriority w:val="0"/>
@@ -4034,7 +4580,7 @@
       <w:rFonts w:cs="Wingdings"/>
     </w:rPr>
   </w:style>
-  <w:style w:type="character" w:customStyle="1" w:styleId="32">
+  <w:style w:type="character" w:customStyle="1" w:styleId="33">
     <w:name w:val="ListLabel 60"/>
     <w:qFormat/>
     <w:uiPriority w:val="0"/>
@@ -4042,7 +4588,7 @@
       <w:rFonts w:cs="Symbol"/>
     </w:rPr>
   </w:style>
-  <w:style w:type="character" w:customStyle="1" w:styleId="33">
+  <w:style w:type="character" w:customStyle="1" w:styleId="34">
     <w:name w:val="ListLabel 61"/>
     <w:qFormat/>
     <w:uiPriority w:val="0"/>
@@ -4050,7 +4596,7 @@
       <w:rFonts w:cs="Courier New"/>
     </w:rPr>
   </w:style>
-  <w:style w:type="character" w:customStyle="1" w:styleId="34">
+  <w:style w:type="character" w:customStyle="1" w:styleId="35">
     <w:name w:val="ListLabel 62"/>
     <w:qFormat/>
     <w:uiPriority w:val="0"/>
@@ -4058,7 +4604,7 @@
       <w:rFonts w:cs="Wingdings"/>
     </w:rPr>
   </w:style>
-  <w:style w:type="character" w:customStyle="1" w:styleId="35">
+  <w:style w:type="character" w:customStyle="1" w:styleId="36">
     <w:name w:val="ListLabel 63"/>
     <w:qFormat/>
     <w:uiPriority w:val="0"/>
@@ -4067,7 +4613,7 @@
       <w:sz w:val="24"/>
     </w:rPr>
   </w:style>
-  <w:style w:type="character" w:customStyle="1" w:styleId="36">
+  <w:style w:type="character" w:customStyle="1" w:styleId="37">
     <w:name w:val="ListLabel 64"/>
     <w:qFormat/>
     <w:uiPriority w:val="0"/>
@@ -4075,7 +4621,7 @@
       <w:rFonts w:cs="Courier New"/>
     </w:rPr>
   </w:style>
-  <w:style w:type="character" w:customStyle="1" w:styleId="37">
+  <w:style w:type="character" w:customStyle="1" w:styleId="38">
     <w:name w:val="ListLabel 65"/>
     <w:qFormat/>
     <w:uiPriority w:val="0"/>
@@ -4083,7 +4629,7 @@
       <w:rFonts w:cs="Wingdings"/>
     </w:rPr>
   </w:style>
-  <w:style w:type="character" w:customStyle="1" w:styleId="38">
+  <w:style w:type="character" w:customStyle="1" w:styleId="39">
     <w:name w:val="ListLabel 66"/>
     <w:qFormat/>
     <w:uiPriority w:val="0"/>
@@ -4091,7 +4637,7 @@
       <w:rFonts w:cs="Symbol"/>
     </w:rPr>
   </w:style>
-  <w:style w:type="character" w:customStyle="1" w:styleId="39">
+  <w:style w:type="character" w:customStyle="1" w:styleId="40">
     <w:name w:val="ListLabel 67"/>
     <w:qFormat/>
     <w:uiPriority w:val="0"/>
@@ -4099,7 +4645,7 @@
       <w:rFonts w:cs="Courier New"/>
     </w:rPr>
   </w:style>
-  <w:style w:type="character" w:customStyle="1" w:styleId="40">
+  <w:style w:type="character" w:customStyle="1" w:styleId="41">
     <w:name w:val="ListLabel 68"/>
     <w:qFormat/>
     <w:uiPriority w:val="0"/>
@@ -4107,7 +4653,7 @@
       <w:rFonts w:cs="Wingdings"/>
     </w:rPr>
   </w:style>
-  <w:style w:type="character" w:customStyle="1" w:styleId="41">
+  <w:style w:type="character" w:customStyle="1" w:styleId="42">
     <w:name w:val="ListLabel 69"/>
     <w:qFormat/>
     <w:uiPriority w:val="0"/>
@@ -4115,7 +4661,7 @@
       <w:rFonts w:cs="Symbol"/>
     </w:rPr>
   </w:style>
-  <w:style w:type="character" w:customStyle="1" w:styleId="42">
+  <w:style w:type="character" w:customStyle="1" w:styleId="43">
     <w:name w:val="ListLabel 70"/>
     <w:qFormat/>
     <w:uiPriority w:val="0"/>
@@ -4123,7 +4669,7 @@
       <w:rFonts w:cs="Courier New"/>
     </w:rPr>
   </w:style>
-  <w:style w:type="character" w:customStyle="1" w:styleId="43">
+  <w:style w:type="character" w:customStyle="1" w:styleId="44">
     <w:name w:val="ListLabel 71"/>
     <w:qFormat/>
     <w:uiPriority w:val="0"/>
@@ -4131,7 +4677,7 @@
       <w:rFonts w:cs="Wingdings"/>
     </w:rPr>
   </w:style>
-  <w:style w:type="character" w:customStyle="1" w:styleId="44">
+  <w:style w:type="character" w:customStyle="1" w:styleId="45">
     <w:name w:val="ListLabel 72"/>
     <w:qFormat/>
     <w:uiPriority w:val="0"/>
@@ -4140,7 +4686,7 @@
       <w:sz w:val="24"/>
     </w:rPr>
   </w:style>
-  <w:style w:type="character" w:customStyle="1" w:styleId="45">
+  <w:style w:type="character" w:customStyle="1" w:styleId="46">
     <w:name w:val="ListLabel 73"/>
     <w:qFormat/>
     <w:uiPriority w:val="0"/>
@@ -4148,7 +4694,7 @@
       <w:rFonts w:cs="Courier New"/>
     </w:rPr>
   </w:style>
-  <w:style w:type="character" w:customStyle="1" w:styleId="46">
+  <w:style w:type="character" w:customStyle="1" w:styleId="47">
     <w:name w:val="ListLabel 74"/>
     <w:qFormat/>
     <w:uiPriority w:val="0"/>
@@ -4156,7 +4702,7 @@
       <w:rFonts w:cs="Wingdings"/>
     </w:rPr>
   </w:style>
-  <w:style w:type="character" w:customStyle="1" w:styleId="47">
+  <w:style w:type="character" w:customStyle="1" w:styleId="48">
     <w:name w:val="ListLabel 75"/>
     <w:qFormat/>
     <w:uiPriority w:val="0"/>
@@ -4164,7 +4710,7 @@
       <w:rFonts w:cs="Symbol"/>
     </w:rPr>
   </w:style>
-  <w:style w:type="character" w:customStyle="1" w:styleId="48">
+  <w:style w:type="character" w:customStyle="1" w:styleId="49">
     <w:name w:val="ListLabel 76"/>
     <w:qFormat/>
     <w:uiPriority w:val="0"/>
@@ -4172,7 +4718,7 @@
       <w:rFonts w:cs="Courier New"/>
     </w:rPr>
   </w:style>
-  <w:style w:type="character" w:customStyle="1" w:styleId="49">
+  <w:style w:type="character" w:customStyle="1" w:styleId="50">
     <w:name w:val="ListLabel 77"/>
     <w:qFormat/>
     <w:uiPriority w:val="0"/>
@@ -4180,7 +4726,7 @@
       <w:rFonts w:cs="Wingdings"/>
     </w:rPr>
   </w:style>
-  <w:style w:type="character" w:customStyle="1" w:styleId="50">
+  <w:style w:type="character" w:customStyle="1" w:styleId="51">
     <w:name w:val="ListLabel 78"/>
     <w:qFormat/>
     <w:uiPriority w:val="0"/>
@@ -4188,7 +4734,7 @@
       <w:rFonts w:cs="Symbol"/>
     </w:rPr>
   </w:style>
-  <w:style w:type="character" w:customStyle="1" w:styleId="51">
+  <w:style w:type="character" w:customStyle="1" w:styleId="52">
     <w:name w:val="ListLabel 79"/>
     <w:qFormat/>
     <w:uiPriority w:val="0"/>
@@ -4196,7 +4742,7 @@
       <w:rFonts w:cs="Courier New"/>
     </w:rPr>
   </w:style>
-  <w:style w:type="character" w:customStyle="1" w:styleId="52">
+  <w:style w:type="character" w:customStyle="1" w:styleId="53">
     <w:name w:val="ListLabel 80"/>
     <w:qFormat/>
     <w:uiPriority w:val="0"/>
@@ -4204,7 +4750,7 @@
       <w:rFonts w:cs="Wingdings"/>
     </w:rPr>
   </w:style>
-  <w:style w:type="character" w:customStyle="1" w:styleId="53">
+  <w:style w:type="character" w:customStyle="1" w:styleId="54">
     <w:name w:val="ListLabel 81"/>
     <w:qFormat/>
     <w:uiPriority w:val="0"/>
@@ -4212,7 +4758,7 @@
       <w:rFonts w:cs="Symbol"/>
     </w:rPr>
   </w:style>
-  <w:style w:type="character" w:customStyle="1" w:styleId="54">
+  <w:style w:type="character" w:customStyle="1" w:styleId="55">
     <w:name w:val="ListLabel 82"/>
     <w:qFormat/>
     <w:uiPriority w:val="0"/>
@@ -4220,7 +4766,7 @@
       <w:rFonts w:cs="Courier New"/>
     </w:rPr>
   </w:style>
-  <w:style w:type="character" w:customStyle="1" w:styleId="55">
+  <w:style w:type="character" w:customStyle="1" w:styleId="56">
     <w:name w:val="ListLabel 83"/>
     <w:qFormat/>
     <w:uiPriority w:val="0"/>
@@ -4228,7 +4774,7 @@
       <w:rFonts w:cs="Wingdings"/>
     </w:rPr>
   </w:style>
-  <w:style w:type="character" w:customStyle="1" w:styleId="56">
+  <w:style w:type="character" w:customStyle="1" w:styleId="57">
     <w:name w:val="ListLabel 84"/>
     <w:qFormat/>
     <w:uiPriority w:val="0"/>
@@ -4236,7 +4782,7 @@
       <w:rFonts w:cs="Symbol"/>
     </w:rPr>
   </w:style>
-  <w:style w:type="character" w:customStyle="1" w:styleId="57">
+  <w:style w:type="character" w:customStyle="1" w:styleId="58">
     <w:name w:val="ListLabel 85"/>
     <w:qFormat/>
     <w:uiPriority w:val="0"/>
@@ -4244,7 +4790,7 @@
       <w:rFonts w:cs="Courier New"/>
     </w:rPr>
   </w:style>
-  <w:style w:type="character" w:customStyle="1" w:styleId="58">
+  <w:style w:type="character" w:customStyle="1" w:styleId="59">
     <w:name w:val="ListLabel 86"/>
     <w:qFormat/>
     <w:uiPriority w:val="0"/>
@@ -4252,7 +4798,7 @@
       <w:rFonts w:cs="Wingdings"/>
     </w:rPr>
   </w:style>
-  <w:style w:type="character" w:customStyle="1" w:styleId="59">
+  <w:style w:type="character" w:customStyle="1" w:styleId="60">
     <w:name w:val="ListLabel 87"/>
     <w:qFormat/>
     <w:uiPriority w:val="0"/>
@@ -4260,7 +4806,7 @@
       <w:rFonts w:cs="Symbol"/>
     </w:rPr>
   </w:style>
-  <w:style w:type="character" w:customStyle="1" w:styleId="60">
+  <w:style w:type="character" w:customStyle="1" w:styleId="61">
     <w:name w:val="ListLabel 88"/>
     <w:qFormat/>
     <w:uiPriority w:val="0"/>
@@ -4268,7 +4814,7 @@
       <w:rFonts w:cs="Courier New"/>
     </w:rPr>
   </w:style>
-  <w:style w:type="character" w:customStyle="1" w:styleId="61">
+  <w:style w:type="character" w:customStyle="1" w:styleId="62">
     <w:name w:val="ListLabel 89"/>
     <w:qFormat/>
     <w:uiPriority w:val="0"/>
@@ -4276,12 +4822,12 @@
       <w:rFonts w:cs="Wingdings"/>
     </w:rPr>
   </w:style>
-  <w:style w:type="character" w:customStyle="1" w:styleId="62">
+  <w:style w:type="character" w:customStyle="1" w:styleId="63">
     <w:name w:val="ListLabel 90"/>
     <w:qFormat/>
     <w:uiPriority w:val="0"/>
   </w:style>
-  <w:style w:type="character" w:customStyle="1" w:styleId="63">
+  <w:style w:type="character" w:customStyle="1" w:styleId="64">
     <w:name w:val="Bullets"/>
     <w:qFormat/>
     <w:uiPriority w:val="0"/>
@@ -4289,7 +4835,7 @@
       <w:rFonts w:ascii="OpenSymbol" w:hAnsi="OpenSymbol" w:eastAsia="OpenSymbol" w:cs="OpenSymbol"/>
     </w:rPr>
   </w:style>
-  <w:style w:type="character" w:customStyle="1" w:styleId="64">
+  <w:style w:type="character" w:customStyle="1" w:styleId="65">
     <w:name w:val="ListLabel 91"/>
     <w:qFormat/>
     <w:uiPriority w:val="0"/>
@@ -4298,7 +4844,7 @@
       <w:sz w:val="24"/>
     </w:rPr>
   </w:style>
-  <w:style w:type="character" w:customStyle="1" w:styleId="65">
+  <w:style w:type="character" w:customStyle="1" w:styleId="66">
     <w:name w:val="ListLabel 92"/>
     <w:qFormat/>
     <w:uiPriority w:val="0"/>
@@ -4307,7 +4853,7 @@
       <w:sz w:val="24"/>
     </w:rPr>
   </w:style>
-  <w:style w:type="character" w:customStyle="1" w:styleId="66">
+  <w:style w:type="character" w:customStyle="1" w:styleId="67">
     <w:name w:val="ListLabel 93"/>
     <w:qFormat/>
     <w:uiPriority w:val="0"/>
@@ -4317,7 +4863,7 @@
       <w:sz w:val="24"/>
     </w:rPr>
   </w:style>
-  <w:style w:type="character" w:customStyle="1" w:styleId="67">
+  <w:style w:type="character" w:customStyle="1" w:styleId="68">
     <w:name w:val="ListLabel 94"/>
     <w:qFormat/>
     <w:uiPriority w:val="0"/>
@@ -4325,7 +4871,7 @@
       <w:rFonts w:cs="Courier New"/>
     </w:rPr>
   </w:style>
-  <w:style w:type="character" w:customStyle="1" w:styleId="68">
+  <w:style w:type="character" w:customStyle="1" w:styleId="69">
     <w:name w:val="ListLabel 95"/>
     <w:qFormat/>
     <w:uiPriority w:val="0"/>
@@ -4333,7 +4879,7 @@
       <w:rFonts w:cs="Wingdings"/>
     </w:rPr>
   </w:style>
-  <w:style w:type="character" w:customStyle="1" w:styleId="69">
+  <w:style w:type="character" w:customStyle="1" w:styleId="70">
     <w:name w:val="ListLabel 96"/>
     <w:qFormat/>
     <w:uiPriority w:val="0"/>
@@ -4341,7 +4887,7 @@
       <w:rFonts w:cs="Symbol"/>
     </w:rPr>
   </w:style>
-  <w:style w:type="character" w:customStyle="1" w:styleId="70">
+  <w:style w:type="character" w:customStyle="1" w:styleId="71">
     <w:name w:val="ListLabel 97"/>
     <w:qFormat/>
     <w:uiPriority w:val="0"/>
@@ -4349,7 +4895,7 @@
       <w:rFonts w:cs="Courier New"/>
     </w:rPr>
   </w:style>
-  <w:style w:type="character" w:customStyle="1" w:styleId="71">
+  <w:style w:type="character" w:customStyle="1" w:styleId="72">
     <w:name w:val="ListLabel 98"/>
     <w:qFormat/>
     <w:uiPriority w:val="0"/>
@@ -4357,7 +4903,7 @@
       <w:rFonts w:cs="Wingdings"/>
     </w:rPr>
   </w:style>
-  <w:style w:type="character" w:customStyle="1" w:styleId="72">
+  <w:style w:type="character" w:customStyle="1" w:styleId="73">
     <w:name w:val="ListLabel 99"/>
     <w:qFormat/>
     <w:uiPriority w:val="0"/>
@@ -4365,7 +4911,7 @@
       <w:rFonts w:cs="Symbol"/>
     </w:rPr>
   </w:style>
-  <w:style w:type="character" w:customStyle="1" w:styleId="73">
+  <w:style w:type="character" w:customStyle="1" w:styleId="74">
     <w:name w:val="ListLabel 100"/>
     <w:qFormat/>
     <w:uiPriority w:val="0"/>
@@ -4373,7 +4919,7 @@
       <w:rFonts w:cs="Courier New"/>
     </w:rPr>
   </w:style>
-  <w:style w:type="character" w:customStyle="1" w:styleId="74">
+  <w:style w:type="character" w:customStyle="1" w:styleId="75">
     <w:name w:val="ListLabel 101"/>
     <w:qFormat/>
     <w:uiPriority w:val="0"/>
@@ -4381,7 +4927,7 @@
       <w:rFonts w:cs="Wingdings"/>
     </w:rPr>
   </w:style>
-  <w:style w:type="character" w:customStyle="1" w:styleId="75">
+  <w:style w:type="character" w:customStyle="1" w:styleId="76">
     <w:name w:val="ListLabel 102"/>
     <w:qFormat/>
     <w:uiPriority w:val="0"/>
@@ -4390,7 +4936,7 @@
       <w:sz w:val="24"/>
     </w:rPr>
   </w:style>
-  <w:style w:type="character" w:customStyle="1" w:styleId="76">
+  <w:style w:type="character" w:customStyle="1" w:styleId="77">
     <w:name w:val="ListLabel 103"/>
     <w:qFormat/>
     <w:uiPriority w:val="0"/>
@@ -4398,7 +4944,7 @@
       <w:rFonts w:cs="Courier New"/>
     </w:rPr>
   </w:style>
-  <w:style w:type="character" w:customStyle="1" w:styleId="77">
+  <w:style w:type="character" w:customStyle="1" w:styleId="78">
     <w:name w:val="ListLabel 104"/>
     <w:qFormat/>
     <w:uiPriority w:val="0"/>
@@ -4406,7 +4952,7 @@
       <w:rFonts w:cs="Wingdings"/>
     </w:rPr>
   </w:style>
-  <w:style w:type="character" w:customStyle="1" w:styleId="78">
+  <w:style w:type="character" w:customStyle="1" w:styleId="79">
     <w:name w:val="ListLabel 105"/>
     <w:qFormat/>
     <w:uiPriority w:val="0"/>
@@ -4414,7 +4960,7 @@
       <w:rFonts w:cs="Symbol"/>
     </w:rPr>
   </w:style>
-  <w:style w:type="character" w:customStyle="1" w:styleId="79">
+  <w:style w:type="character" w:customStyle="1" w:styleId="80">
     <w:name w:val="ListLabel 106"/>
     <w:qFormat/>
     <w:uiPriority w:val="0"/>
@@ -4422,7 +4968,7 @@
       <w:rFonts w:cs="Courier New"/>
     </w:rPr>
   </w:style>
-  <w:style w:type="character" w:customStyle="1" w:styleId="80">
+  <w:style w:type="character" w:customStyle="1" w:styleId="81">
     <w:name w:val="ListLabel 107"/>
     <w:qFormat/>
     <w:uiPriority w:val="0"/>
@@ -4430,7 +4976,7 @@
       <w:rFonts w:cs="Wingdings"/>
     </w:rPr>
   </w:style>
-  <w:style w:type="character" w:customStyle="1" w:styleId="81">
+  <w:style w:type="character" w:customStyle="1" w:styleId="82">
     <w:name w:val="ListLabel 108"/>
     <w:qFormat/>
     <w:uiPriority w:val="0"/>
@@ -4438,7 +4984,7 @@
       <w:rFonts w:cs="Symbol"/>
     </w:rPr>
   </w:style>
-  <w:style w:type="character" w:customStyle="1" w:styleId="82">
+  <w:style w:type="character" w:customStyle="1" w:styleId="83">
     <w:name w:val="ListLabel 109"/>
     <w:qFormat/>
     <w:uiPriority w:val="0"/>
@@ -4446,7 +4992,7 @@
       <w:rFonts w:cs="Courier New"/>
     </w:rPr>
   </w:style>
-  <w:style w:type="character" w:customStyle="1" w:styleId="83">
+  <w:style w:type="character" w:customStyle="1" w:styleId="84">
     <w:name w:val="ListLabel 110"/>
     <w:qFormat/>
     <w:uiPriority w:val="0"/>
@@ -4454,7 +5000,7 @@
       <w:rFonts w:cs="Wingdings"/>
     </w:rPr>
   </w:style>
-  <w:style w:type="character" w:customStyle="1" w:styleId="84">
+  <w:style w:type="character" w:customStyle="1" w:styleId="85">
     <w:name w:val="ListLabel 111"/>
     <w:qFormat/>
     <w:uiPriority w:val="0"/>
@@ -4463,7 +5009,7 @@
       <w:sz w:val="24"/>
     </w:rPr>
   </w:style>
-  <w:style w:type="character" w:customStyle="1" w:styleId="85">
+  <w:style w:type="character" w:customStyle="1" w:styleId="86">
     <w:name w:val="ListLabel 112"/>
     <w:qFormat/>
     <w:uiPriority w:val="0"/>
@@ -4471,7 +5017,7 @@
       <w:rFonts w:cs="Courier New"/>
     </w:rPr>
   </w:style>
-  <w:style w:type="character" w:customStyle="1" w:styleId="86">
+  <w:style w:type="character" w:customStyle="1" w:styleId="87">
     <w:name w:val="ListLabel 113"/>
     <w:qFormat/>
     <w:uiPriority w:val="0"/>
@@ -4479,7 +5025,7 @@
       <w:rFonts w:cs="Wingdings"/>
     </w:rPr>
   </w:style>
-  <w:style w:type="character" w:customStyle="1" w:styleId="87">
+  <w:style w:type="character" w:customStyle="1" w:styleId="88">
     <w:name w:val="ListLabel 114"/>
     <w:qFormat/>
     <w:uiPriority w:val="0"/>
@@ -4487,7 +5033,7 @@
       <w:rFonts w:cs="Symbol"/>
     </w:rPr>
   </w:style>
-  <w:style w:type="character" w:customStyle="1" w:styleId="88">
+  <w:style w:type="character" w:customStyle="1" w:styleId="89">
     <w:name w:val="ListLabel 115"/>
     <w:qFormat/>
     <w:uiPriority w:val="0"/>
@@ -4495,7 +5041,7 @@
       <w:rFonts w:cs="Courier New"/>
     </w:rPr>
   </w:style>
-  <w:style w:type="character" w:customStyle="1" w:styleId="89">
+  <w:style w:type="character" w:customStyle="1" w:styleId="90">
     <w:name w:val="ListLabel 116"/>
     <w:qFormat/>
     <w:uiPriority w:val="0"/>
@@ -4503,7 +5049,7 @@
       <w:rFonts w:cs="Wingdings"/>
     </w:rPr>
   </w:style>
-  <w:style w:type="character" w:customStyle="1" w:styleId="90">
+  <w:style w:type="character" w:customStyle="1" w:styleId="91">
     <w:name w:val="ListLabel 117"/>
     <w:qFormat/>
     <w:uiPriority w:val="0"/>
@@ -4511,7 +5057,7 @@
       <w:rFonts w:cs="Symbol"/>
     </w:rPr>
   </w:style>
-  <w:style w:type="character" w:customStyle="1" w:styleId="91">
+  <w:style w:type="character" w:customStyle="1" w:styleId="92">
     <w:name w:val="ListLabel 118"/>
     <w:qFormat/>
     <w:uiPriority w:val="0"/>
@@ -4519,7 +5065,7 @@
       <w:rFonts w:cs="Courier New"/>
     </w:rPr>
   </w:style>
-  <w:style w:type="character" w:customStyle="1" w:styleId="92">
+  <w:style w:type="character" w:customStyle="1" w:styleId="93">
     <w:name w:val="ListLabel 119"/>
     <w:qFormat/>
     <w:uiPriority w:val="0"/>
@@ -4527,7 +5073,7 @@
       <w:rFonts w:cs="Wingdings"/>
     </w:rPr>
   </w:style>
-  <w:style w:type="character" w:customStyle="1" w:styleId="93">
+  <w:style w:type="character" w:customStyle="1" w:styleId="94">
     <w:name w:val="ListLabel 120"/>
     <w:qFormat/>
     <w:uiPriority w:val="0"/>
@@ -4535,7 +5081,7 @@
       <w:rFonts w:cs="Symbol"/>
     </w:rPr>
   </w:style>
-  <w:style w:type="character" w:customStyle="1" w:styleId="94">
+  <w:style w:type="character" w:customStyle="1" w:styleId="95">
     <w:name w:val="ListLabel 121"/>
     <w:qFormat/>
     <w:uiPriority w:val="0"/>
@@ -4543,7 +5089,7 @@
       <w:rFonts w:cs="Courier New"/>
     </w:rPr>
   </w:style>
-  <w:style w:type="character" w:customStyle="1" w:styleId="95">
+  <w:style w:type="character" w:customStyle="1" w:styleId="96">
     <w:name w:val="ListLabel 122"/>
     <w:qFormat/>
     <w:uiPriority w:val="0"/>
@@ -4551,7 +5097,7 @@
       <w:rFonts w:cs="Wingdings"/>
     </w:rPr>
   </w:style>
-  <w:style w:type="character" w:customStyle="1" w:styleId="96">
+  <w:style w:type="character" w:customStyle="1" w:styleId="97">
     <w:name w:val="ListLabel 123"/>
     <w:qFormat/>
     <w:uiPriority w:val="0"/>
@@ -4559,7 +5105,7 @@
       <w:rFonts w:cs="Symbol"/>
     </w:rPr>
   </w:style>
-  <w:style w:type="character" w:customStyle="1" w:styleId="97">
+  <w:style w:type="character" w:customStyle="1" w:styleId="98">
     <w:name w:val="ListLabel 124"/>
     <w:qFormat/>
     <w:uiPriority w:val="0"/>
@@ -4567,7 +5113,7 @@
       <w:rFonts w:cs="Courier New"/>
     </w:rPr>
   </w:style>
-  <w:style w:type="character" w:customStyle="1" w:styleId="98">
+  <w:style w:type="character" w:customStyle="1" w:styleId="99">
     <w:name w:val="ListLabel 125"/>
     <w:qFormat/>
     <w:uiPriority w:val="0"/>
@@ -4575,7 +5121,7 @@
       <w:rFonts w:cs="Wingdings"/>
     </w:rPr>
   </w:style>
-  <w:style w:type="character" w:customStyle="1" w:styleId="99">
+  <w:style w:type="character" w:customStyle="1" w:styleId="100">
     <w:name w:val="ListLabel 126"/>
     <w:qFormat/>
     <w:uiPriority w:val="0"/>
@@ -4583,7 +5129,7 @@
       <w:rFonts w:cs="Symbol"/>
     </w:rPr>
   </w:style>
-  <w:style w:type="character" w:customStyle="1" w:styleId="100">
+  <w:style w:type="character" w:customStyle="1" w:styleId="101">
     <w:name w:val="ListLabel 127"/>
     <w:qFormat/>
     <w:uiPriority w:val="0"/>
@@ -4591,7 +5137,7 @@
       <w:rFonts w:cs="Courier New"/>
     </w:rPr>
   </w:style>
-  <w:style w:type="character" w:customStyle="1" w:styleId="101">
+  <w:style w:type="character" w:customStyle="1" w:styleId="102">
     <w:name w:val="ListLabel 128"/>
     <w:qFormat/>
     <w:uiPriority w:val="0"/>
@@ -4599,7 +5145,7 @@
       <w:rFonts w:cs="Wingdings"/>
     </w:rPr>
   </w:style>
-  <w:style w:type="character" w:customStyle="1" w:styleId="102">
+  <w:style w:type="character" w:customStyle="1" w:styleId="103">
     <w:name w:val="ListLabel 129"/>
     <w:qFormat/>
     <w:uiPriority w:val="0"/>
@@ -4608,7 +5154,7 @@
       <w:sz w:val="24"/>
     </w:rPr>
   </w:style>
-  <w:style w:type="character" w:customStyle="1" w:styleId="103">
+  <w:style w:type="character" w:customStyle="1" w:styleId="104">
     <w:name w:val="ListLabel 130"/>
     <w:qFormat/>
     <w:uiPriority w:val="0"/>
@@ -4616,7 +5162,7 @@
       <w:rFonts w:cs="OpenSymbol"/>
     </w:rPr>
   </w:style>
-  <w:style w:type="character" w:customStyle="1" w:styleId="104">
+  <w:style w:type="character" w:customStyle="1" w:styleId="105">
     <w:name w:val="ListLabel 131"/>
     <w:qFormat/>
     <w:uiPriority w:val="0"/>
@@ -4624,7 +5170,7 @@
       <w:rFonts w:cs="OpenSymbol"/>
     </w:rPr>
   </w:style>
-  <w:style w:type="character" w:customStyle="1" w:styleId="105">
+  <w:style w:type="character" w:customStyle="1" w:styleId="106">
     <w:name w:val="ListLabel 132"/>
     <w:qFormat/>
     <w:uiPriority w:val="0"/>
@@ -4632,7 +5178,7 @@
       <w:rFonts w:cs="OpenSymbol"/>
     </w:rPr>
   </w:style>
-  <w:style w:type="character" w:customStyle="1" w:styleId="106">
+  <w:style w:type="character" w:customStyle="1" w:styleId="107">
     <w:name w:val="ListLabel 133"/>
     <w:qFormat/>
     <w:uiPriority w:val="0"/>
@@ -4640,7 +5186,7 @@
       <w:rFonts w:cs="OpenSymbol"/>
     </w:rPr>
   </w:style>
-  <w:style w:type="character" w:customStyle="1" w:styleId="107">
+  <w:style w:type="character" w:customStyle="1" w:styleId="108">
     <w:name w:val="ListLabel 134"/>
     <w:qFormat/>
     <w:uiPriority w:val="0"/>
@@ -4648,7 +5194,7 @@
       <w:rFonts w:cs="OpenSymbol"/>
     </w:rPr>
   </w:style>
-  <w:style w:type="character" w:customStyle="1" w:styleId="108">
+  <w:style w:type="character" w:customStyle="1" w:styleId="109">
     <w:name w:val="ListLabel 135"/>
     <w:qFormat/>
     <w:uiPriority w:val="0"/>
@@ -4656,7 +5202,7 @@
       <w:rFonts w:cs="OpenSymbol"/>
     </w:rPr>
   </w:style>
-  <w:style w:type="character" w:customStyle="1" w:styleId="109">
+  <w:style w:type="character" w:customStyle="1" w:styleId="110">
     <w:name w:val="ListLabel 136"/>
     <w:qFormat/>
     <w:uiPriority w:val="0"/>
@@ -4664,7 +5210,7 @@
       <w:rFonts w:cs="OpenSymbol"/>
     </w:rPr>
   </w:style>
-  <w:style w:type="character" w:customStyle="1" w:styleId="110">
+  <w:style w:type="character" w:customStyle="1" w:styleId="111">
     <w:name w:val="ListLabel 137"/>
     <w:qFormat/>
     <w:uiPriority w:val="0"/>
@@ -4672,12 +5218,12 @@
       <w:rFonts w:cs="OpenSymbol"/>
     </w:rPr>
   </w:style>
-  <w:style w:type="character" w:customStyle="1" w:styleId="111">
+  <w:style w:type="character" w:customStyle="1" w:styleId="112">
     <w:name w:val="ListLabel 138"/>
     <w:qFormat/>
     <w:uiPriority w:val="0"/>
   </w:style>
-  <w:style w:type="paragraph" w:customStyle="1" w:styleId="112">
+  <w:style w:type="paragraph" w:customStyle="1" w:styleId="113">
     <w:name w:val="Heading"/>
     <w:basedOn w:val="1"/>
     <w:next w:val="3"/>
@@ -4693,7 +5239,7 @@
       <w:szCs w:val="28"/>
     </w:rPr>
   </w:style>
-  <w:style w:type="paragraph" w:customStyle="1" w:styleId="113">
+  <w:style w:type="paragraph" w:customStyle="1" w:styleId="114">
     <w:name w:val="Index"/>
     <w:basedOn w:val="1"/>
     <w:qFormat/>
@@ -4705,7 +5251,7 @@
       <w:rFonts w:cs="Lohit Devanagari"/>
     </w:rPr>
   </w:style>
-  <w:style w:type="paragraph" w:styleId="114">
+  <w:style w:type="paragraph" w:styleId="115">
     <w:name w:val="List Paragraph"/>
     <w:basedOn w:val="1"/>
     <w:qFormat/>

</xml_diff>